<commit_message>
spell checking is a good thing
</commit_message>
<xml_diff>
--- a/analysis_plan.docx
+++ b/analysis_plan.docx
@@ -246,7 +246,7 @@
           <w:b w:val="false"/>
           <w:bCs w:val="false"/>
         </w:rPr>
-        <w:t>Emergency department use is  aggregated admissions to the emergency department for the indidivudal.</w:t>
+        <w:t>Emergency department use is  aggregated admissions to the emergency department for the individual.</w:t>
       </w:r>
     </w:p>
     <w:p>
@@ -422,7 +422,7 @@
           <w:b w:val="false"/>
           <w:bCs w:val="false"/>
         </w:rPr>
-        <w:t xml:space="preserve">Emergency department use (ED_visits_score) is a factored numeric; 0 &lt; ED_visists_score =&lt; 4 </w:t>
+        <w:t xml:space="preserve">Emergency department use (ED_visits_score) is a factored numeric; 0 &lt; ED_visits_score =&lt; 4 </w:t>
       </w:r>
     </w:p>
     <w:p>
@@ -498,7 +498,7 @@
           <w:b w:val="false"/>
           <w:bCs w:val="false"/>
         </w:rPr>
-        <w:t>False Positives will identify patients at risk for hospital readmission within 30 days of an emergency visit when they would otherwise not present. Consequences to the patient of falsly identifying risk include more testing and possible follow-up commitments. Consequences to the HCO include increased cost associated with increased monitoring of the patient, increased costs from increased tests, increased burden on health care providers.</w:t>
+        <w:t>False Positives will identify patients at risk for hospital readmission within 30 days of an emergency visit when they would otherwise not present. Consequences to the patient of falsely identifying risk include more testing and possible follow-up commitments. Consequences to the HCO include increased cost associated with increased monitoring of the patient, increased costs from increased tests, increased burden on health care providers.</w:t>
       </w:r>
     </w:p>
     <w:p>
@@ -718,7 +718,7 @@
       </w:r>
       <w:r>
         <w:rPr/>
-        <w:t>All comorbidities have been included in our data, increasing the likelihood of interctions complicating a simple linear model. As such, looking at just the comorbidities of patients that have been readmitted to evaluate for interactions would be crucial to ensure statistical confidence. Should some comorbidities prove to have strong interactions with length of stay or with each other, then that should be specifically factored into the model.</w:t>
+        <w:t>All comorbidities have been included in our data, increasing the likelihood of interactions complicating a simple linear model. As such, looking at just the comorbidities of patients that have been readmitted to evaluate for interactions would be crucial to ensure statistical confidence. Should some comorbidities prove to have strong interactions with length of stay or with each other, then that should be specifically factored into the model.</w:t>
       </w:r>
     </w:p>
     <w:p>
@@ -800,7 +800,7 @@
       </w:r>
       <w:r>
         <w:rPr/>
-        <w:t>Though, I may mavrick my way through and also evaluate the results with SVM as a benchmark for both the linear model and Random Forest predictions.</w:t>
+        <w:t>Though, I may maverick my way through and also evaluate the results with SVM as a benchmark for both the linear model and Random Forest predictions.</w:t>
       </w:r>
     </w:p>
     <w:p>
@@ -859,7 +859,7 @@
           <w:b w:val="false"/>
           <w:bCs w:val="false"/>
         </w:rPr>
-        <w:t>We will need graphed results for a brief presentation for the class. We’ll use ggplot to show (1) the EDA readmission information, (2) an easy to understand plot for RF and SVN, and then (3) a predicion plot from the linear model as well as (4) the machine learning model that shows readmission predictions, and finally (5) how many patients (out of 1000) would be misclassified and how those misclassifications distribute (from a confusion matrix).</w:t>
+        <w:t>We will need graphed results for a brief presentation for the class. We’ll use ggplot to show (1) the EDA readmission information, (2) an easy to understand plot for RF and SVN, and then (3) a prediction plot from the linear model as well as (4) the machine learning model that shows readmission predictions, and finally (5) how many patients (out of 1000) would be misclassified and how those misclassifications distribute (from a confusion matrix).</w:t>
       </w:r>
     </w:p>
     <w:p>

</xml_diff>